<commit_message>
CIV-4995 update with master
</commit_message>
<xml_diff>
--- a/docker/docmosis/templates/CV-UNS-STD-ENG-01386.docx
+++ b/docker/docmosis/templates/CV-UNS-STD-ENG-01386.docx
@@ -435,7 +435,7 @@
               </wp:inline>
             </w:drawing>
           </mc:Choice>
-          <mc:Fallback xmlns:oel="http://schemas.microsoft.com/office/2019/extlst" xmlns:pic="http://schemas.openxmlformats.org/drawingml/2006/picture" xmlns:a="http://schemas.openxmlformats.org/drawingml/2006/main" xmlns:w16du="http://schemas.microsoft.com/office/word/2023/wordml/word16du">
+          <mc:Fallback xmlns:w16du="http://schemas.microsoft.com/office/word/2023/wordml/word16du" xmlns:a="http://schemas.openxmlformats.org/drawingml/2006/main" xmlns:pic="http://schemas.openxmlformats.org/drawingml/2006/picture" xmlns:oel="http://schemas.microsoft.com/office/2019/extlst">
             <w:pict w14:anchorId="02525EF3">
               <v:group id="Group 2791" style="width:467.95pt;height:68.75pt;mso-position-horizontal-relative:char;mso-position-vertical-relative:line" coordsize="59429,8731" o:spid="_x0000_s1026" w14:anchorId="6D56B9AB" o:gfxdata="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">
                 <v:shapetype id="_x0000_t75" coordsize="21600,21600" filled="f" stroked="f" o:spt="75" o:preferrelative="t" path="m@4@5l@4@11@9@11@9@5xe">
@@ -1063,7 +1063,7 @@
               </wp:inline>
             </w:drawing>
           </mc:Choice>
-          <mc:Fallback xmlns:oel="http://schemas.microsoft.com/office/2019/extlst" xmlns:pic="http://schemas.openxmlformats.org/drawingml/2006/picture" xmlns:a="http://schemas.openxmlformats.org/drawingml/2006/main" xmlns:w16du="http://schemas.microsoft.com/office/word/2023/wordml/word16du">
+          <mc:Fallback xmlns:w16du="http://schemas.microsoft.com/office/word/2023/wordml/word16du" xmlns:a="http://schemas.openxmlformats.org/drawingml/2006/main" xmlns:pic="http://schemas.openxmlformats.org/drawingml/2006/picture" xmlns:oel="http://schemas.microsoft.com/office/2019/extlst">
             <w:pict w14:anchorId="47815A15">
               <v:group id="Group 2792" style="width:467.95pt;height:.75pt;mso-position-horizontal-relative:char;mso-position-vertical-relative:line" coordsize="59429,95" o:spid="_x0000_s1026" w14:anchorId="0BA703C9" o:gfxdata="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">
                 <v:shape id="Shape 91" style="position:absolute;width:59429;height:0;visibility:visible;mso-wrap-style:square;v-text-anchor:top" coordsize="5942965,0" o:spid="_x0000_s1027" filled="f" path="m5942965,l,e" o:gfxdata="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">
@@ -4529,14 +4529,7 @@
           <w:rFonts w:ascii="Arial" w:hAnsi="Arial" w:cs="Arial"/>
           <w:bCs/>
         </w:rPr>
-        <w:t>&lt;&lt;cs_</w:t>
-      </w:r>
-      <w:r>
-        <w:rPr>
-          <w:rFonts w:ascii="Arial" w:hAnsi="Arial" w:cs="Arial"/>
-          <w:bCs/>
-        </w:rPr>
-        <w:t>{</w:t>
+        <w:t>&lt;&lt;cs_{</w:t>
       </w:r>
       <w:proofErr w:type="spellStart"/>
       <w:proofErr w:type="gramStart"/>
@@ -4561,21 +4554,7 @@
           <w:rFonts w:ascii="Arial" w:hAnsi="Arial" w:cs="Arial"/>
           <w:lang w:val="en-US"/>
         </w:rPr>
-        <w:t>null</w:t>
-      </w:r>
-      <w:r>
-        <w:rPr>
-          <w:rFonts w:ascii="Arial" w:hAnsi="Arial" w:cs="Arial"/>
-          <w:lang w:val="en-US"/>
-        </w:rPr>
-        <w:t>}</w:t>
-      </w:r>
-      <w:r>
-        <w:rPr>
-          <w:rFonts w:ascii="Arial" w:hAnsi="Arial" w:cs="Arial"/>
-          <w:lang w:val="en-US"/>
-        </w:rPr>
-        <w:t>&gt;&gt;</w:t>
+        <w:t>null}&gt;&gt;</w:t>
       </w:r>
     </w:p>
     <w:p>
@@ -7737,40 +7716,6 @@
 </file>
 
 <file path=customXml/item1.xml><?xml version="1.0" encoding="utf-8"?>
-<?mso-contentType ?>
-<FormTemplates xmlns="http://schemas.microsoft.com/sharepoint/v3/contenttype/forms">
-  <Display>DocumentLibraryForm</Display>
-  <Edit>DocumentLibraryForm</Edit>
-  <New>DocumentLibraryForm</New>
-</FormTemplates>
-</file>
-
-<file path=customXml/item2.xml><?xml version="1.0" encoding="utf-8"?>
-<p:properties xmlns:p="http://schemas.microsoft.com/office/2006/metadata/properties" xmlns:xsi="http://www.w3.org/2001/XMLSchema-instance" xmlns:pc="http://schemas.microsoft.com/office/infopath/2007/PartnerControls">
-  <documentManagement>
-    <Stage xmlns="f336f4fe-8719-4ea2-b5d6-29b3a580aeb4">In Approval</Stage>
-    <Next_x0020_Stage xmlns="f336f4fe-8719-4ea2-b5d6-29b3a580aeb4">ApproveOrReject</Next_x0020_Stage>
-    <Admin_x0020_Action xmlns="f336f4fe-8719-4ea2-b5d6-29b3a580aeb4" xsi:nil="true"/>
-    <Template_x0020_Category xmlns="f336f4fe-8719-4ea2-b5d6-29b3a580aeb4">Standard Direction - STD</Template_x0020_Category>
-    <Action xmlns="f336f4fe-8719-4ea2-b5d6-29b3a580aeb4" xsi:nil="true"/>
-    <Purpose1 xmlns="f336f4fe-8719-4ea2-b5d6-29b3a580aeb4">SDO</Purpose1>
-    <Template_x0020_Language xmlns="f336f4fe-8719-4ea2-b5d6-29b3a580aeb4">English - ENG</Template_x0020_Language>
-    <Rename xmlns="f336f4fe-8719-4ea2-b5d6-29b3a580aeb4">true</Rename>
-    <Tornado_x0020_Filename xmlns="f336f4fe-8719-4ea2-b5d6-29b3a580aeb4" xsi:nil="true"/>
-    <Approval_x0020_Request_x0020_Comment xmlns="f336f4fe-8719-4ea2-b5d6-29b3a580aeb4">Requesting approval for CIV-10335</Approval_x0020_Request_x0020_Comment>
-    <Publication_x0020_Date xmlns="f336f4fe-8719-4ea2-b5d6-29b3a580aeb4">2023-01-23T00:00:00+00:00</Publication_x0020_Date>
-    <SharedWithUsers xmlns="f336f4fe-8719-4ea2-b5d6-29b3a580aeb4">
-      <UserInfo>
-        <DisplayName>Robert Allright</DisplayName>
-        <AccountId>23</AccountId>
-        <AccountType/>
-      </UserInfo>
-    </SharedWithUsers>
-  </documentManagement>
-</p:properties>
-</file>
-
-<file path=customXml/item3.xml><?xml version="1.0" encoding="utf-8"?>
 <ct:contentTypeSchema xmlns:ct="http://schemas.microsoft.com/office/2006/metadata/contentType" xmlns:ma="http://schemas.microsoft.com/office/2006/metadata/properties/metaAttributes" ct:_="" ma:_="" ma:contentTypeName="_CtTemplate" ma:contentTypeID="0x01010064A5FDCCFB03F540B94405305D7DE14F00A4F8B82F7CEF57469A8FE5CEAB7A0EE0" ma:contentTypeVersion="55" ma:contentTypeDescription="Part of Template Management with Site Columns representing custom attributes." ma:contentTypeScope="" ma:versionID="e48abcd8da7fe05ec90dabdfbb8c2749">
   <xsd:schema xmlns:xsd="http://www.w3.org/2001/XMLSchema" xmlns:xs="http://www.w3.org/2001/XMLSchema" xmlns:p="http://schemas.microsoft.com/office/2006/metadata/properties" xmlns:ns2="f336f4fe-8719-4ea2-b5d6-29b3a580aeb4" xmlns:ns3="b57b892a-dd61-4bba-b372-a8d93da2c7e6" targetNamespace="http://schemas.microsoft.com/office/2006/metadata/properties" ma:root="true" ma:fieldsID="4c733adc908683170864ffc34cec60fa" ns2:_="" ns3:_="">
     <xsd:import namespace="f336f4fe-8719-4ea2-b5d6-29b3a580aeb4"/>
@@ -8092,25 +8037,41 @@
 </ct:contentTypeSchema>
 </file>
 
-<file path=customXml/itemProps1.xml><?xml version="1.0" encoding="utf-8"?>
-<ds:datastoreItem xmlns:ds="http://schemas.openxmlformats.org/officeDocument/2006/customXml" ds:itemID="{B583B4CC-35D2-469F-8442-D174E33954A3}">
-  <ds:schemaRefs>
-    <ds:schemaRef ds:uri="http://schemas.microsoft.com/sharepoint/v3/contenttype/forms"/>
-  </ds:schemaRefs>
-</ds:datastoreItem>
+<file path=customXml/item2.xml><?xml version="1.0" encoding="utf-8"?>
+<p:properties xmlns:p="http://schemas.microsoft.com/office/2006/metadata/properties" xmlns:xsi="http://www.w3.org/2001/XMLSchema-instance" xmlns:pc="http://schemas.microsoft.com/office/infopath/2007/PartnerControls">
+  <documentManagement>
+    <Stage xmlns="f336f4fe-8719-4ea2-b5d6-29b3a580aeb4">In Approval</Stage>
+    <Next_x0020_Stage xmlns="f336f4fe-8719-4ea2-b5d6-29b3a580aeb4">ApproveOrReject</Next_x0020_Stage>
+    <Admin_x0020_Action xmlns="f336f4fe-8719-4ea2-b5d6-29b3a580aeb4" xsi:nil="true"/>
+    <Template_x0020_Category xmlns="f336f4fe-8719-4ea2-b5d6-29b3a580aeb4">Standard Direction - STD</Template_x0020_Category>
+    <Action xmlns="f336f4fe-8719-4ea2-b5d6-29b3a580aeb4" xsi:nil="true"/>
+    <Purpose1 xmlns="f336f4fe-8719-4ea2-b5d6-29b3a580aeb4">SDO</Purpose1>
+    <Template_x0020_Language xmlns="f336f4fe-8719-4ea2-b5d6-29b3a580aeb4">English - ENG</Template_x0020_Language>
+    <Rename xmlns="f336f4fe-8719-4ea2-b5d6-29b3a580aeb4">true</Rename>
+    <Tornado_x0020_Filename xmlns="f336f4fe-8719-4ea2-b5d6-29b3a580aeb4" xsi:nil="true"/>
+    <Approval_x0020_Request_x0020_Comment xmlns="f336f4fe-8719-4ea2-b5d6-29b3a580aeb4">Requesting approval for CIV-10335</Approval_x0020_Request_x0020_Comment>
+    <Publication_x0020_Date xmlns="f336f4fe-8719-4ea2-b5d6-29b3a580aeb4">2023-01-23T00:00:00+00:00</Publication_x0020_Date>
+    <SharedWithUsers xmlns="f336f4fe-8719-4ea2-b5d6-29b3a580aeb4">
+      <UserInfo>
+        <DisplayName>Robert Allright</DisplayName>
+        <AccountId>23</AccountId>
+        <AccountType/>
+      </UserInfo>
+    </SharedWithUsers>
+  </documentManagement>
+</p:properties>
 </file>
 
-<file path=customXml/itemProps2.xml><?xml version="1.0" encoding="utf-8"?>
-<ds:datastoreItem xmlns:ds="http://schemas.openxmlformats.org/officeDocument/2006/customXml" ds:itemID="{465BA454-9CB8-4FFC-A2E1-57E06FB538DD}">
-  <ds:schemaRefs>
-    <ds:schemaRef ds:uri="http://schemas.microsoft.com/office/2006/metadata/properties"/>
-    <ds:schemaRef ds:uri="http://schemas.microsoft.com/office/infopath/2007/PartnerControls"/>
-    <ds:schemaRef ds:uri="f336f4fe-8719-4ea2-b5d6-29b3a580aeb4"/>
-  </ds:schemaRefs>
-</ds:datastoreItem>
+<file path=customXml/item3.xml><?xml version="1.0" encoding="utf-8"?>
+<?mso-contentType ?>
+<FormTemplates xmlns="http://schemas.microsoft.com/sharepoint/v3/contenttype/forms">
+  <Display>DocumentLibraryForm</Display>
+  <Edit>DocumentLibraryForm</Edit>
+  <New>DocumentLibraryForm</New>
+</FormTemplates>
 </file>
 
-<file path=customXml/itemProps3.xml><?xml version="1.0" encoding="utf-8"?>
+<file path=customXml/itemProps1.xml><?xml version="1.0" encoding="utf-8"?>
 <ds:datastoreItem xmlns:ds="http://schemas.openxmlformats.org/officeDocument/2006/customXml" ds:itemID="{E1CB654C-2BA0-4A66-935D-E034A090D8A0}">
   <ds:schemaRefs>
     <ds:schemaRef ds:uri="http://schemas.microsoft.com/office/2006/metadata/contentType"/>
@@ -8129,6 +8090,24 @@
 </ds:datastoreItem>
 </file>
 
+<file path=customXml/itemProps2.xml><?xml version="1.0" encoding="utf-8"?>
+<ds:datastoreItem xmlns:ds="http://schemas.openxmlformats.org/officeDocument/2006/customXml" ds:itemID="{465BA454-9CB8-4FFC-A2E1-57E06FB538DD}">
+  <ds:schemaRefs>
+    <ds:schemaRef ds:uri="http://schemas.microsoft.com/office/2006/metadata/properties"/>
+    <ds:schemaRef ds:uri="http://schemas.microsoft.com/office/infopath/2007/PartnerControls"/>
+    <ds:schemaRef ds:uri="f336f4fe-8719-4ea2-b5d6-29b3a580aeb4"/>
+  </ds:schemaRefs>
+</ds:datastoreItem>
+</file>
+
+<file path=customXml/itemProps3.xml><?xml version="1.0" encoding="utf-8"?>
+<ds:datastoreItem xmlns:ds="http://schemas.openxmlformats.org/officeDocument/2006/customXml" ds:itemID="{B583B4CC-35D2-469F-8442-D174E33954A3}">
+  <ds:schemaRefs>
+    <ds:schemaRef ds:uri="http://schemas.microsoft.com/sharepoint/v3/contenttype/forms"/>
+  </ds:schemaRefs>
+</ds:datastoreItem>
+</file>
+
 <file path=docMetadata/LabelInfo.xml><?xml version="1.0" encoding="utf-8"?>
 <clbl:labelList xmlns:clbl="http://schemas.microsoft.com/office/2020/mipLabelMetadata">
   <clbl:label id="{fa22dce2-39a9-4bf4-a557-7a50b593b56a}" enabled="1" method="Privileged" siteId="{3e0088dc-0629-4ae6-aa8c-813e7a296f50}" contentBits="0" removed="0"/>

</xml_diff>